<commit_message>
More document fixes and some testing fixes
</commit_message>
<xml_diff>
--- a/doc/_editable/User Stories Description.docx
+++ b/doc/_editable/User Stories Description.docx
@@ -40,7 +40,19 @@
         <w:rPr>
           <w:lang w:val="en-US"/>
         </w:rPr>
-        <w:t>This document gives a deeper and more detailed plan on what each User Story should accomplish. Since this is our first time trying out SCRUM it has been hard for us to keep up with the User Stories and many features that are in the application isn’t even here. We are hoping for your understanding and that this document is just a guideline on what the application should be able to do.</w:t>
+        <w:t>This document gives a deeper and more detailed plan on what each User Story should accomplish. Since this is our first time trying out S</w:t>
+      </w:r>
+      <w:r>
+        <w:rPr>
+          <w:lang w:val="en-US"/>
+        </w:rPr>
+        <w:t>crum</w:t>
+      </w:r>
+      <w:r>
+        <w:rPr>
+          <w:lang w:val="en-US"/>
+        </w:rPr>
+        <w:t xml:space="preserve"> it has been hard for us to keep up with the User Stories and many features that are in the application isn’t even here. We are hoping for your understanding and that this document is just a guideline on what the application should be able to do.</w:t>
       </w:r>
     </w:p>
     <w:p>
@@ -168,15 +180,27 @@
         <w:rPr>
           <w:lang w:val="en-US"/>
         </w:rPr>
-        <w:t>-</w:t>
-      </w:r>
-    </w:p>
-    <w:p>
-      <w:pPr>
-        <w:rPr>
-          <w:lang w:val="en-US"/>
-        </w:rPr>
-      </w:pPr>
+        <w:t>This User Story has to be one of the first implemented. There are so many other things, like graphical activities, dependent on this User Story.</w:t>
+      </w:r>
+    </w:p>
+    <w:p>
+      <w:pPr>
+        <w:rPr>
+          <w:lang w:val="en-US"/>
+        </w:rPr>
+      </w:pPr>
+      <w:r>
+        <w:rPr>
+          <w:lang w:val="en-US"/>
+        </w:rPr>
+        <w:t xml:space="preserve">The User Story is about how the user should be able to browse our </w:t>
+      </w:r>
+      <w:r>
+        <w:rPr>
+          <w:lang w:val="en-US"/>
+        </w:rPr>
+        <w:t>database with recipes (drinks).</w:t>
+      </w:r>
     </w:p>
     <w:p>
       <w:pPr>
@@ -297,6 +321,7 @@
         <w:rPr>
           <w:lang w:val="en-US"/>
         </w:rPr>
+        <w:lastRenderedPageBreak/>
         <w:t>106 – Browse the Collection</w:t>
       </w:r>
     </w:p>
@@ -324,21 +349,239 @@
         <w:rPr>
           <w:lang w:val="en-US"/>
         </w:rPr>
-        <w:lastRenderedPageBreak/>
         <w:t>107 – Open Options-Menu</w:t>
+      </w:r>
+    </w:p>
+    <w:p>
+      <w:pPr>
+        <w:rPr>
+          <w:lang w:val="en-US"/>
+        </w:rPr>
+      </w:pPr>
+      <w:r>
+        <w:rPr>
+          <w:lang w:val="en-US"/>
+        </w:rPr>
+        <w:t>The application has to have an options menu. In the</w:t>
+      </w:r>
+      <w:r>
+        <w:rPr>
+          <w:lang w:val="en-US"/>
+        </w:rPr>
+        <w:t xml:space="preserve"> O</w:t>
+      </w:r>
+      <w:r>
+        <w:rPr>
+          <w:lang w:val="en-US"/>
+        </w:rPr>
+        <w:t>ptions menu the user should be able to change their locat</w:t>
+      </w:r>
+      <w:r>
+        <w:rPr>
+          <w:lang w:val="en-US"/>
+        </w:rPr>
+        <w:t>ion, theme, and other not yet implemented settings.</w:t>
+      </w:r>
+    </w:p>
+    <w:p>
+      <w:pPr>
+        <w:rPr>
+          <w:lang w:val="en-US"/>
+        </w:rPr>
+      </w:pPr>
+      <w:r>
+        <w:rPr>
+          <w:lang w:val="en-US"/>
+        </w:rPr>
+        <w:t xml:space="preserve">The Options menu </w:t>
+      </w:r>
+      <w:r>
+        <w:rPr>
+          <w:lang w:val="en-US"/>
+        </w:rPr>
+        <w:t>should be its own activity. It should be an isolated activity with no connection to the “main” user interface. This is because we would like the user to feel that there is one single place to set all settings and preferences.</w:t>
+      </w:r>
+    </w:p>
+    <w:p>
+      <w:pPr>
+        <w:pStyle w:val="Heading1"/>
+        <w:rPr>
+          <w:lang w:val="en-US"/>
+        </w:rPr>
+      </w:pPr>
+      <w:r>
+        <w:rPr>
+          <w:lang w:val="en-US"/>
+        </w:rPr>
+        <w:t>108 – Delete recipe from Favorites</w:t>
+      </w:r>
+    </w:p>
+    <w:p>
+      <w:pPr>
+        <w:rPr>
+          <w:lang w:val="en-US"/>
+        </w:rPr>
+      </w:pPr>
+    </w:p>
+    <w:p>
+      <w:pPr>
+        <w:pStyle w:val="Heading1"/>
+        <w:rPr>
+          <w:lang w:val="en-US"/>
+        </w:rPr>
+      </w:pPr>
+      <w:r>
+        <w:rPr>
+          <w:lang w:val="en-US"/>
+        </w:rPr>
+        <w:t>201 – Search in the Collection</w:t>
+      </w:r>
+    </w:p>
+    <w:p>
+      <w:pPr>
+        <w:rPr>
+          <w:lang w:val="en-US"/>
+        </w:rPr>
+      </w:pPr>
+      <w:r>
+        <w:rPr>
+          <w:lang w:val="en-US"/>
+        </w:rPr>
+        <w:t>A feature that is not needed for the application to run but still a good one to have is the ability to search in our database of drinks. The possibility to search within the application would be great to make sure that users can look around in our database in an easy way.</w:t>
+      </w:r>
+    </w:p>
+    <w:p>
+      <w:pPr>
+        <w:pStyle w:val="Heading1"/>
+        <w:rPr>
+          <w:lang w:val="en-US"/>
+        </w:rPr>
+      </w:pPr>
+      <w:r>
+        <w:rPr>
+          <w:lang w:val="en-US"/>
+        </w:rPr>
+        <w:t>203 – Share Recipe’s</w:t>
+      </w:r>
+    </w:p>
+    <w:p>
+      <w:pPr>
+        <w:rPr>
+          <w:lang w:val="en-US"/>
+        </w:rPr>
+      </w:pPr>
+      <w:r>
+        <w:rPr>
+          <w:lang w:val="en-US"/>
+        </w:rPr>
+        <w:t>The possibility to share recipes is a feature that would be great to have. To be able to integrate with Facebook would be a great example of user interaction and would probably give the application a good PR-boost.</w:t>
+      </w:r>
+    </w:p>
+    <w:p>
+      <w:pPr>
+        <w:pStyle w:val="Heading1"/>
+        <w:rPr>
+          <w:lang w:val="en-US"/>
+        </w:rPr>
+      </w:pPr>
+      <w:r>
+        <w:rPr>
+          <w:lang w:val="en-US"/>
+        </w:rPr>
+        <w:t>204 – Rate Recipe’s</w:t>
+      </w:r>
+    </w:p>
+    <w:p>
+      <w:pPr>
+        <w:rPr>
+          <w:lang w:val="en-US"/>
+        </w:rPr>
+      </w:pPr>
+      <w:r>
+        <w:rPr>
+          <w:lang w:val="en-US"/>
+        </w:rPr>
+        <w:t>Rating drinks and user interaction is something the user always appreciate. The optimal rating feature would sync everyone’s ratings to a central database and then show the overall rating.</w:t>
+      </w:r>
+    </w:p>
+    <w:p>
+      <w:pPr>
+        <w:pStyle w:val="Heading1"/>
+        <w:rPr>
+          <w:lang w:val="en-US"/>
+        </w:rPr>
+      </w:pPr>
+      <w:r>
+        <w:rPr>
+          <w:lang w:val="en-US"/>
+        </w:rPr>
+        <w:t>301 – Oz/</w:t>
+      </w:r>
+      <w:proofErr w:type="spellStart"/>
+      <w:r>
+        <w:rPr>
+          <w:lang w:val="en-US"/>
+        </w:rPr>
+        <w:t>Cl</w:t>
+      </w:r>
+      <w:proofErr w:type="spellEnd"/>
+      <w:r>
+        <w:rPr>
+          <w:lang w:val="en-US"/>
+        </w:rPr>
+        <w:t xml:space="preserve">/Parts </w:t>
+      </w:r>
+      <w:r>
+        <w:rPr>
+          <w:lang w:val="en-US"/>
+        </w:rPr>
+        <w:t>Conversion</w:t>
+      </w:r>
+    </w:p>
+    <w:p>
+      <w:pPr>
+        <w:rPr>
+          <w:lang w:val="en-US"/>
+        </w:rPr>
+      </w:pPr>
+      <w:r>
+        <w:rPr>
+          <w:lang w:val="en-US"/>
+        </w:rPr>
+        <w:t>This User Story explains itself. There should be some kind of conversation table or dynamic conversion tool to be able to understand how much alcohol there should be in the drinks.</w:t>
+      </w:r>
+    </w:p>
+    <w:p>
+      <w:pPr>
+        <w:pStyle w:val="Heading1"/>
+        <w:rPr>
+          <w:lang w:val="en-US"/>
+        </w:rPr>
+      </w:pPr>
+      <w:r>
+        <w:rPr>
+          <w:lang w:val="en-US"/>
+        </w:rPr>
+        <w:t>302 – Blood Alcohol Content (BAC) Calculator</w:t>
+      </w:r>
+    </w:p>
+    <w:p>
+      <w:pPr>
+        <w:rPr>
+          <w:lang w:val="en-US"/>
+        </w:rPr>
+      </w:pPr>
+      <w:r>
+        <w:rPr>
+          <w:lang w:val="en-US"/>
+        </w:rPr>
+        <w:t>This User Story is not that developed. The reason for that is that we do not even know if there is any kind of algorithm that could be used. So this User Story is still being in the research stage.</w:t>
       </w:r>
       <w:bookmarkStart w:id="0" w:name="_GoBack"/>
       <w:bookmarkEnd w:id="0"/>
     </w:p>
     <w:p>
       <w:pPr>
-        <w:rPr>
-          <w:lang w:val="en-US"/>
-        </w:rPr>
-      </w:pPr>
-    </w:p>
-    <w:p>
-      <w:pPr>
         <w:pStyle w:val="Heading1"/>
         <w:rPr>
           <w:lang w:val="en-US"/>
@@ -348,113 +591,26 @@
         <w:rPr>
           <w:lang w:val="en-US"/>
         </w:rPr>
-        <w:t>108 – Delete recipe from Favorites</w:t>
-      </w:r>
-    </w:p>
-    <w:p>
-      <w:pPr>
-        <w:pStyle w:val="Heading1"/>
-        <w:rPr>
-          <w:lang w:val="en-US"/>
-        </w:rPr>
-      </w:pPr>
-      <w:r>
-        <w:rPr>
-          <w:lang w:val="en-US"/>
-        </w:rPr>
-        <w:t>201 – Search in the Collection</w:t>
-      </w:r>
-    </w:p>
-    <w:p>
-      <w:pPr>
-        <w:pStyle w:val="Heading1"/>
-        <w:rPr>
-          <w:lang w:val="en-US"/>
-        </w:rPr>
-      </w:pPr>
-      <w:r>
-        <w:rPr>
-          <w:lang w:val="en-US"/>
-        </w:rPr>
-        <w:t>203 – Share Recipe’s</w:t>
-      </w:r>
-    </w:p>
-    <w:p>
-      <w:pPr>
-        <w:pStyle w:val="Heading1"/>
-        <w:rPr>
-          <w:lang w:val="en-US"/>
-        </w:rPr>
-      </w:pPr>
-      <w:r>
-        <w:rPr>
-          <w:lang w:val="en-US"/>
-        </w:rPr>
-        <w:t>204 – Rate Recipe’s</w:t>
-      </w:r>
-    </w:p>
-    <w:p>
-      <w:pPr>
-        <w:pStyle w:val="Heading1"/>
-        <w:rPr>
-          <w:lang w:val="en-US"/>
-        </w:rPr>
-      </w:pPr>
-      <w:r>
-        <w:rPr>
-          <w:lang w:val="en-US"/>
-        </w:rPr>
-        <w:t>301 – Oz/</w:t>
-      </w:r>
-      <w:proofErr w:type="spellStart"/>
-      <w:r>
-        <w:rPr>
-          <w:lang w:val="en-US"/>
-        </w:rPr>
-        <w:t>Cl</w:t>
-      </w:r>
-      <w:proofErr w:type="spellEnd"/>
-      <w:r>
-        <w:rPr>
-          <w:lang w:val="en-US"/>
-        </w:rPr>
-        <w:t xml:space="preserve">/Parts </w:t>
-      </w:r>
-      <w:proofErr w:type="spellStart"/>
-      <w:r>
-        <w:rPr>
-          <w:lang w:val="en-US"/>
-        </w:rPr>
-        <w:t>Convertion</w:t>
-      </w:r>
-      <w:proofErr w:type="spellEnd"/>
-    </w:p>
-    <w:p>
-      <w:pPr>
-        <w:pStyle w:val="Heading1"/>
-        <w:rPr>
-          <w:lang w:val="en-US"/>
-        </w:rPr>
-      </w:pPr>
-      <w:r>
-        <w:rPr>
-          <w:lang w:val="en-US"/>
-        </w:rPr>
-        <w:t>302 – Blood Alcohol Content (BAC) Calculator</w:t>
-      </w:r>
-    </w:p>
-    <w:p>
-      <w:pPr>
-        <w:pStyle w:val="Heading1"/>
-        <w:rPr>
-          <w:lang w:val="en-US"/>
-        </w:rPr>
-      </w:pPr>
-      <w:r>
-        <w:rPr>
-          <w:lang w:val="en-US"/>
-        </w:rPr>
-        <w:t xml:space="preserve">303 – Splash Logo </w:t>
+        <w:t>303 – Splash Logo</w:t>
+      </w:r>
+    </w:p>
+    <w:p>
+      <w:pPr>
+        <w:rPr>
+          <w:lang w:val="en-US"/>
+        </w:rPr>
+      </w:pPr>
+      <w:r>
+        <w:rPr>
+          <w:lang w:val="en-US"/>
+        </w:rPr>
+        <w:t>The application would tie together well if it had a Splash logo when starting the application. If a splash logo is shown in the start phase of the application there could be a thread that downloads the database information in the b</w:t>
+      </w:r>
+      <w:r>
+        <w:rPr>
+          <w:lang w:val="en-US"/>
+        </w:rPr>
+        <w:t>ackground. This would take the user experience to a higher level.</w:t>
       </w:r>
     </w:p>
     <w:sectPr>

</xml_diff>